<commit_message>
More changes to impl report
</commit_message>
<xml_diff>
--- a/Implementation/Implementation Report.docx
+++ b/Implementation/Implementation Report.docx
@@ -267,7 +267,7 @@
               </mc:Choice>
               <mc:Fallback>
                 <w:pict>
-                  <v:group w14:anchorId="2FFCC388" id="Group_x0020_149" o:spid="_x0000_s1026" style="position:absolute;margin-left:0;margin-top:0;width:8in;height:95.7pt;z-index:251662336;mso-width-percent:941;mso-height-percent:121;mso-top-percent:23;mso-position-horizontal:center;mso-position-horizontal-relative:page;mso-position-vertical-relative:page;mso-width-percent:941;mso-height-percent:121;mso-top-percent:23" coordorigin=",-1" coordsize="7315200,1216153" o:gfxdata="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">
+                  <v:group w14:anchorId="27BA4740" id="Group_x0020_149" o:spid="_x0000_s1026" style="position:absolute;margin-left:0;margin-top:0;width:8in;height:95.7pt;z-index:251662336;mso-width-percent:941;mso-height-percent:121;mso-top-percent:23;mso-position-horizontal:center;mso-position-horizontal-relative:page;mso-position-vertical-relative:page;mso-width-percent:941;mso-height-percent:121;mso-top-percent:23" coordorigin=",-1" coordsize="7315200,1216153" o:gfxdata="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">
                     <v:shape id="Rectangle_x0020_51" o:spid="_x0000_s1027" style="position:absolute;top:-1;width:7315200;height:1130373;visibility:visible;mso-wrap-style:square;v-text-anchor:middle" coordsize="7312660,1129665" o:gfxdata="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" path="m0,0l7312660,,7312660,1129665,3619500,733425,,1091565,,0xe" fillcolor="#5b9bd5 [3204]" stroked="f" strokeweight="1pt">
                       <v:stroke joinstyle="miter"/>
                       <v:path arrowok="t" o:connecttype="custom" o:connectlocs="0,0;7315200,0;7315200,1130373;3620757,733885;0,1092249;0,0" o:connectangles="0,0,0,0,0,0"/>
@@ -1104,7 +1104,7 @@
     </w:sdt>
     <w:sdt>
       <w:sdtPr>
-        <w:id w:val="-1431351189"/>
+        <w:id w:val="-1554759427"/>
         <w:docPartObj>
           <w:docPartGallery w:val="Table of Contents"/>
           <w:docPartUnique/>
@@ -1157,13 +1157,13 @@
             </w:rPr>
             <w:fldChar w:fldCharType="separate"/>
           </w:r>
-          <w:hyperlink w:anchor="_Toc532153025" w:history="1">
+          <w:hyperlink w:anchor="_Toc532160032" w:history="1">
             <w:r>
               <w:rPr>
                 <w:rStyle w:val="Hyperlink"/>
                 <w:noProof/>
               </w:rPr>
-              <w:t>Core Algorithms/Data Structures and Architectural Details</w:t>
+              <w:t>Algorithms/Data Structures and Architectural Details</w:t>
             </w:r>
             <w:r>
               <w:rPr>
@@ -1184,7 +1184,7 @@
                 <w:noProof/>
                 <w:webHidden/>
               </w:rPr>
-              <w:instrText xml:space="preserve"> PAGEREF _Toc532153025 \h </w:instrText>
+              <w:instrText xml:space="preserve"> PAGEREF _Toc532160032 \h </w:instrText>
             </w:r>
             <w:r>
               <w:rPr>
@@ -1230,7 +1230,7 @@
               <w:lang w:eastAsia="en-GB"/>
             </w:rPr>
           </w:pPr>
-          <w:hyperlink w:anchor="_Toc532153026" w:history="1">
+          <w:hyperlink w:anchor="_Toc532160033" w:history="1">
             <w:r>
               <w:rPr>
                 <w:rStyle w:val="Hyperlink"/>
@@ -1257,7 +1257,7 @@
                 <w:noProof/>
                 <w:webHidden/>
               </w:rPr>
-              <w:instrText xml:space="preserve"> PAGEREF _Toc532153026 \h </w:instrText>
+              <w:instrText xml:space="preserve"> PAGEREF _Toc532160033 \h </w:instrText>
             </w:r>
             <w:r>
               <w:rPr>
@@ -1303,7 +1303,7 @@
               <w:lang w:eastAsia="en-GB"/>
             </w:rPr>
           </w:pPr>
-          <w:hyperlink w:anchor="_Toc532153027" w:history="1">
+          <w:hyperlink w:anchor="_Toc532160034" w:history="1">
             <w:r>
               <w:rPr>
                 <w:rStyle w:val="Hyperlink"/>
@@ -1330,7 +1330,7 @@
                 <w:noProof/>
                 <w:webHidden/>
               </w:rPr>
-              <w:instrText xml:space="preserve"> PAGEREF _Toc532153027 \h </w:instrText>
+              <w:instrText xml:space="preserve"> PAGEREF _Toc532160034 \h </w:instrText>
             </w:r>
             <w:r>
               <w:rPr>
@@ -1376,7 +1376,7 @@
               <w:lang w:eastAsia="en-GB"/>
             </w:rPr>
           </w:pPr>
-          <w:hyperlink w:anchor="_Toc532153028" w:history="1">
+          <w:hyperlink w:anchor="_Toc532160035" w:history="1">
             <w:r>
               <w:rPr>
                 <w:rStyle w:val="Hyperlink"/>
@@ -1403,7 +1403,7 @@
                 <w:noProof/>
                 <w:webHidden/>
               </w:rPr>
-              <w:instrText xml:space="preserve"> PAGEREF _Toc532153028 \h </w:instrText>
+              <w:instrText xml:space="preserve"> PAGEREF _Toc532160035 \h </w:instrText>
             </w:r>
             <w:r>
               <w:rPr>
@@ -1449,7 +1449,7 @@
               <w:lang w:eastAsia="en-GB"/>
             </w:rPr>
           </w:pPr>
-          <w:hyperlink w:anchor="_Toc532153029" w:history="1">
+          <w:hyperlink w:anchor="_Toc532160036" w:history="1">
             <w:r>
               <w:rPr>
                 <w:rStyle w:val="Hyperlink"/>
@@ -1476,7 +1476,7 @@
                 <w:noProof/>
                 <w:webHidden/>
               </w:rPr>
-              <w:instrText xml:space="preserve"> PAGEREF _Toc532153029 \h </w:instrText>
+              <w:instrText xml:space="preserve"> PAGEREF _Toc532160036 \h </w:instrText>
             </w:r>
             <w:r>
               <w:rPr>
@@ -1522,7 +1522,7 @@
               <w:lang w:eastAsia="en-GB"/>
             </w:rPr>
           </w:pPr>
-          <w:hyperlink w:anchor="_Toc532153030" w:history="1">
+          <w:hyperlink w:anchor="_Toc532160037" w:history="1">
             <w:r>
               <w:rPr>
                 <w:rStyle w:val="Hyperlink"/>
@@ -1549,7 +1549,7 @@
                 <w:noProof/>
                 <w:webHidden/>
               </w:rPr>
-              <w:instrText xml:space="preserve"> PAGEREF _Toc532153030 \h </w:instrText>
+              <w:instrText xml:space="preserve"> PAGEREF _Toc532160037 \h </w:instrText>
             </w:r>
             <w:r>
               <w:rPr>
@@ -1595,7 +1595,7 @@
               <w:lang w:eastAsia="en-GB"/>
             </w:rPr>
           </w:pPr>
-          <w:hyperlink w:anchor="_Toc532153031" w:history="1">
+          <w:hyperlink w:anchor="_Toc532160038" w:history="1">
             <w:r>
               <w:rPr>
                 <w:rStyle w:val="Hyperlink"/>
@@ -1622,7 +1622,7 @@
                 <w:noProof/>
                 <w:webHidden/>
               </w:rPr>
-              <w:instrText xml:space="preserve"> PAGEREF _Toc532153031 \h </w:instrText>
+              <w:instrText xml:space="preserve"> PAGEREF _Toc532160038 \h </w:instrText>
             </w:r>
             <w:r>
               <w:rPr>
@@ -1667,7 +1667,7 @@
               <w:lang w:eastAsia="en-GB"/>
             </w:rPr>
           </w:pPr>
-          <w:hyperlink w:anchor="_Toc532153032" w:history="1">
+          <w:hyperlink w:anchor="_Toc532160039" w:history="1">
             <w:r>
               <w:rPr>
                 <w:rStyle w:val="Hyperlink"/>
@@ -1694,7 +1694,7 @@
                 <w:noProof/>
                 <w:webHidden/>
               </w:rPr>
-              <w:instrText xml:space="preserve"> PAGEREF _Toc532153032 \h </w:instrText>
+              <w:instrText xml:space="preserve"> PAGEREF _Toc532160039 \h </w:instrText>
             </w:r>
             <w:r>
               <w:rPr>
@@ -1739,7 +1739,7 @@
               <w:lang w:eastAsia="en-GB"/>
             </w:rPr>
           </w:pPr>
-          <w:hyperlink w:anchor="_Toc532153033" w:history="1">
+          <w:hyperlink w:anchor="_Toc532160040" w:history="1">
             <w:r>
               <w:rPr>
                 <w:rStyle w:val="Hyperlink"/>
@@ -1766,7 +1766,7 @@
                 <w:noProof/>
                 <w:webHidden/>
               </w:rPr>
-              <w:instrText xml:space="preserve"> PAGEREF _Toc532153033 \h </w:instrText>
+              <w:instrText xml:space="preserve"> PAGEREF _Toc532160040 \h </w:instrText>
             </w:r>
             <w:r>
               <w:rPr>
@@ -1811,7 +1811,7 @@
               <w:lang w:eastAsia="en-GB"/>
             </w:rPr>
           </w:pPr>
-          <w:hyperlink w:anchor="_Toc532153034" w:history="1">
+          <w:hyperlink w:anchor="_Toc532160041" w:history="1">
             <w:r>
               <w:rPr>
                 <w:rStyle w:val="Hyperlink"/>
@@ -1838,7 +1838,7 @@
                 <w:noProof/>
                 <w:webHidden/>
               </w:rPr>
-              <w:instrText xml:space="preserve"> PAGEREF _Toc532153034 \h </w:instrText>
+              <w:instrText xml:space="preserve"> PAGEREF _Toc532160041 \h </w:instrText>
             </w:r>
             <w:r>
               <w:rPr>
@@ -1884,7 +1884,7 @@
               <w:lang w:eastAsia="en-GB"/>
             </w:rPr>
           </w:pPr>
-          <w:hyperlink w:anchor="_Toc532153035" w:history="1">
+          <w:hyperlink w:anchor="_Toc532160042" w:history="1">
             <w:r>
               <w:rPr>
                 <w:rStyle w:val="Hyperlink"/>
@@ -1911,7 +1911,7 @@
                 <w:noProof/>
                 <w:webHidden/>
               </w:rPr>
-              <w:instrText xml:space="preserve"> PAGEREF _Toc532153035 \h </w:instrText>
+              <w:instrText xml:space="preserve"> PAGEREF _Toc532160042 \h </w:instrText>
             </w:r>
             <w:r>
               <w:rPr>
@@ -1955,7 +1955,7 @@
               <w:lang w:eastAsia="en-GB"/>
             </w:rPr>
           </w:pPr>
-          <w:hyperlink w:anchor="_Toc532153036" w:history="1">
+          <w:hyperlink w:anchor="_Toc532160043" w:history="1">
             <w:r>
               <w:rPr>
                 <w:rStyle w:val="Hyperlink"/>
@@ -1982,7 +1982,7 @@
                 <w:noProof/>
                 <w:webHidden/>
               </w:rPr>
-              <w:instrText xml:space="preserve"> PAGEREF _Toc532153036 \h </w:instrText>
+              <w:instrText xml:space="preserve"> PAGEREF _Toc532160043 \h </w:instrText>
             </w:r>
             <w:r>
               <w:rPr>
@@ -2026,7 +2026,7 @@
               <w:lang w:eastAsia="en-GB"/>
             </w:rPr>
           </w:pPr>
-          <w:hyperlink w:anchor="_Toc532153037" w:history="1">
+          <w:hyperlink w:anchor="_Toc532160044" w:history="1">
             <w:r>
               <w:rPr>
                 <w:rStyle w:val="Hyperlink"/>
@@ -2053,7 +2053,7 @@
                 <w:noProof/>
                 <w:webHidden/>
               </w:rPr>
-              <w:instrText xml:space="preserve"> PAGEREF _Toc532153037 \h </w:instrText>
+              <w:instrText xml:space="preserve"> PAGEREF _Toc532160044 \h </w:instrText>
             </w:r>
             <w:r>
               <w:rPr>
@@ -2097,7 +2097,7 @@
               <w:lang w:eastAsia="en-GB"/>
             </w:rPr>
           </w:pPr>
-          <w:hyperlink w:anchor="_Toc532153038" w:history="1">
+          <w:hyperlink w:anchor="_Toc532160045" w:history="1">
             <w:r>
               <w:rPr>
                 <w:rStyle w:val="Hyperlink"/>
@@ -2124,7 +2124,7 @@
                 <w:noProof/>
                 <w:webHidden/>
               </w:rPr>
-              <w:instrText xml:space="preserve"> PAGEREF _Toc532153038 \h </w:instrText>
+              <w:instrText xml:space="preserve"> PAGEREF _Toc532160045 \h </w:instrText>
             </w:r>
             <w:r>
               <w:rPr>
@@ -2168,7 +2168,7 @@
               <w:lang w:eastAsia="en-GB"/>
             </w:rPr>
           </w:pPr>
-          <w:hyperlink w:anchor="_Toc532153039" w:history="1">
+          <w:hyperlink w:anchor="_Toc532160046" w:history="1">
             <w:r>
               <w:rPr>
                 <w:rStyle w:val="Hyperlink"/>
@@ -2195,7 +2195,7 @@
                 <w:noProof/>
                 <w:webHidden/>
               </w:rPr>
-              <w:instrText xml:space="preserve"> PAGEREF _Toc532153039 \h </w:instrText>
+              <w:instrText xml:space="preserve"> PAGEREF _Toc532160046 \h </w:instrText>
             </w:r>
             <w:r>
               <w:rPr>
@@ -2215,7 +2215,7 @@
                 <w:noProof/>
                 <w:webHidden/>
               </w:rPr>
-              <w:t>11</w:t>
+              <w:t>17</w:t>
             </w:r>
             <w:r>
               <w:rPr>
@@ -2239,7 +2239,7 @@
               <w:lang w:eastAsia="en-GB"/>
             </w:rPr>
           </w:pPr>
-          <w:hyperlink w:anchor="_Toc532153040" w:history="1">
+          <w:hyperlink w:anchor="_Toc532160047" w:history="1">
             <w:r>
               <w:rPr>
                 <w:rStyle w:val="Hyperlink"/>
@@ -2266,7 +2266,7 @@
                 <w:noProof/>
                 <w:webHidden/>
               </w:rPr>
-              <w:instrText xml:space="preserve"> PAGEREF _Toc532153040 \h </w:instrText>
+              <w:instrText xml:space="preserve"> PAGEREF _Toc532160047 \h </w:instrText>
             </w:r>
             <w:r>
               <w:rPr>
@@ -2286,7 +2286,7 @@
                 <w:noProof/>
                 <w:webHidden/>
               </w:rPr>
-              <w:t>12</w:t>
+              <w:t>18</w:t>
             </w:r>
             <w:r>
               <w:rPr>
@@ -2309,7 +2309,10 @@
         </w:p>
       </w:sdtContent>
     </w:sdt>
-    <w:p/>
+    <w:p>
+      <w:bookmarkStart w:id="0" w:name="_GoBack"/>
+      <w:bookmarkEnd w:id="0"/>
+    </w:p>
     <w:p/>
     <w:p/>
     <w:p/>
@@ -2339,12 +2342,12 @@
       <w:pPr>
         <w:pStyle w:val="Heading1"/>
       </w:pPr>
-      <w:bookmarkStart w:id="0" w:name="_Toc532153025"/>
-      <w:r>
-        <w:t xml:space="preserve">Core </w:t>
-      </w:r>
-      <w:r>
-        <w:t>Algorithms/</w:t>
+      <w:bookmarkStart w:id="1" w:name="_Toc532160032"/>
+      <w:r>
+        <w:t>A</w:t>
+      </w:r>
+      <w:r>
+        <w:t>lgorithms/</w:t>
       </w:r>
       <w:r>
         <w:t>Data Structures</w:t>
@@ -2358,7 +2361,7 @@
       <w:r>
         <w:t xml:space="preserve"> Details</w:t>
       </w:r>
-      <w:bookmarkEnd w:id="0"/>
+      <w:bookmarkEnd w:id="1"/>
     </w:p>
     <w:p/>
     <w:p>
@@ -2473,11 +2476,11 @@
       <w:pPr>
         <w:pStyle w:val="Heading2"/>
       </w:pPr>
-      <w:bookmarkStart w:id="1" w:name="_Toc532153026"/>
+      <w:bookmarkStart w:id="2" w:name="_Toc532160033"/>
       <w:r>
         <w:t>About</w:t>
       </w:r>
-      <w:bookmarkEnd w:id="1"/>
+      <w:bookmarkEnd w:id="2"/>
     </w:p>
     <w:p/>
     <w:p>
@@ -2498,11 +2501,11 @@
       <w:pPr>
         <w:pStyle w:val="Heading2"/>
       </w:pPr>
-      <w:bookmarkStart w:id="2" w:name="_Toc532153027"/>
+      <w:bookmarkStart w:id="3" w:name="_Toc532160034"/>
       <w:r>
         <w:t>Share</w:t>
       </w:r>
-      <w:bookmarkEnd w:id="2"/>
+      <w:bookmarkEnd w:id="3"/>
     </w:p>
     <w:p/>
     <w:p>
@@ -3069,11 +3072,11 @@
       <w:pPr>
         <w:pStyle w:val="Heading2"/>
       </w:pPr>
-      <w:bookmarkStart w:id="3" w:name="_Toc532153028"/>
+      <w:bookmarkStart w:id="4" w:name="_Toc532160035"/>
       <w:r>
         <w:t>Menu</w:t>
       </w:r>
-      <w:bookmarkEnd w:id="3"/>
+      <w:bookmarkEnd w:id="4"/>
     </w:p>
     <w:p/>
     <w:p>
@@ -3177,11 +3180,11 @@
       <w:pPr>
         <w:pStyle w:val="Heading2"/>
       </w:pPr>
-      <w:bookmarkStart w:id="4" w:name="_Toc532153029"/>
+      <w:bookmarkStart w:id="5" w:name="_Toc532160036"/>
       <w:r>
         <w:t>Login</w:t>
       </w:r>
-      <w:bookmarkEnd w:id="4"/>
+      <w:bookmarkEnd w:id="5"/>
     </w:p>
     <w:p/>
     <w:p>
@@ -3407,11 +3410,11 @@
       <w:pPr>
         <w:pStyle w:val="Heading2"/>
       </w:pPr>
-      <w:bookmarkStart w:id="5" w:name="_Toc532153030"/>
+      <w:bookmarkStart w:id="6" w:name="_Toc532160037"/>
       <w:r>
         <w:t>Registration</w:t>
       </w:r>
-      <w:bookmarkEnd w:id="5"/>
+      <w:bookmarkEnd w:id="6"/>
     </w:p>
     <w:p/>
     <w:p>
@@ -3605,11 +3608,11 @@
       <w:pPr>
         <w:pStyle w:val="Heading2"/>
       </w:pPr>
-      <w:bookmarkStart w:id="6" w:name="_Toc532153031"/>
+      <w:bookmarkStart w:id="7" w:name="_Toc532160038"/>
       <w:r>
         <w:t>Game</w:t>
       </w:r>
-      <w:bookmarkEnd w:id="6"/>
+      <w:bookmarkEnd w:id="7"/>
     </w:p>
     <w:p/>
     <w:p>
@@ -3628,11 +3631,11 @@
       <w:pPr>
         <w:pStyle w:val="Heading3"/>
       </w:pPr>
-      <w:bookmarkStart w:id="7" w:name="_Toc532153032"/>
+      <w:bookmarkStart w:id="8" w:name="_Toc532160039"/>
       <w:r>
         <w:t>Downloading &amp; Parsing</w:t>
       </w:r>
-      <w:bookmarkEnd w:id="7"/>
+      <w:bookmarkEnd w:id="8"/>
     </w:p>
     <w:p/>
     <w:p>
@@ -4472,11 +4475,11 @@
       <w:pPr>
         <w:pStyle w:val="Heading3"/>
       </w:pPr>
-      <w:bookmarkStart w:id="8" w:name="_Toc532153033"/>
+      <w:bookmarkStart w:id="9" w:name="_Toc532160040"/>
       <w:r>
         <w:t>Persistent Storage</w:t>
       </w:r>
-      <w:bookmarkEnd w:id="8"/>
+      <w:bookmarkEnd w:id="9"/>
     </w:p>
     <w:p/>
     <w:p>
@@ -4899,11 +4902,11 @@
       <w:pPr>
         <w:pStyle w:val="Heading3"/>
       </w:pPr>
-      <w:bookmarkStart w:id="9" w:name="_Toc532153034"/>
+      <w:bookmarkStart w:id="10" w:name="_Toc532160041"/>
       <w:r>
         <w:t>Detection of Coins</w:t>
       </w:r>
-      <w:bookmarkEnd w:id="9"/>
+      <w:bookmarkEnd w:id="10"/>
     </w:p>
     <w:p/>
     <w:p>
@@ -5100,11 +5103,11 @@
       <w:pPr>
         <w:pStyle w:val="Heading2"/>
       </w:pPr>
-      <w:bookmarkStart w:id="10" w:name="_Toc532153035"/>
+      <w:bookmarkStart w:id="11" w:name="_Toc532160042"/>
       <w:r>
         <w:t>Wallet and Bank</w:t>
       </w:r>
-      <w:bookmarkEnd w:id="10"/>
+      <w:bookmarkEnd w:id="11"/>
     </w:p>
     <w:p/>
     <w:p/>
@@ -5156,11 +5159,11 @@
       <w:pPr>
         <w:pStyle w:val="Heading1"/>
       </w:pPr>
-      <w:bookmarkStart w:id="11" w:name="_Toc532153036"/>
+      <w:bookmarkStart w:id="12" w:name="_Toc532160043"/>
       <w:r>
         <w:t>Unrealized parts of my design</w:t>
       </w:r>
-      <w:bookmarkEnd w:id="11"/>
+      <w:bookmarkEnd w:id="12"/>
     </w:p>
     <w:p/>
     <w:p/>
@@ -5212,14 +5215,14 @@
       <w:pPr>
         <w:pStyle w:val="Heading1"/>
       </w:pPr>
-      <w:bookmarkStart w:id="12" w:name="_Toc532153037"/>
+      <w:bookmarkStart w:id="13" w:name="_Toc532160044"/>
       <w:r>
         <w:t xml:space="preserve">Additional </w:t>
       </w:r>
       <w:r>
         <w:t>features that were not described in my design</w:t>
       </w:r>
-      <w:bookmarkEnd w:id="12"/>
+      <w:bookmarkEnd w:id="13"/>
     </w:p>
     <w:p/>
     <w:p/>
@@ -5271,11 +5274,11 @@
       <w:pPr>
         <w:pStyle w:val="Heading1"/>
       </w:pPr>
-      <w:bookmarkStart w:id="13" w:name="_Toc532153038"/>
+      <w:bookmarkStart w:id="14" w:name="_Toc532160045"/>
       <w:r>
         <w:t>Screenshots</w:t>
       </w:r>
-      <w:bookmarkEnd w:id="13"/>
+      <w:bookmarkEnd w:id="14"/>
     </w:p>
     <w:p/>
     <w:tbl>
@@ -6214,8 +6217,6 @@
                 </wp:inline>
               </w:drawing>
             </w:r>
-            <w:bookmarkStart w:id="14" w:name="_GoBack"/>
-            <w:bookmarkEnd w:id="14"/>
           </w:p>
         </w:tc>
       </w:tr>
@@ -6234,245 +6235,102 @@
           <w:tcPr>
             <w:tcW w:w="6996" w:type="dxa"/>
           </w:tcPr>
-          <w:p/>
-        </w:tc>
-      </w:tr>
-      <w:tr>
-        <w:tc>
-          <w:tcPr>
-            <w:tcW w:w="2014" w:type="dxa"/>
-          </w:tcPr>
-          <w:p/>
-        </w:tc>
-        <w:tc>
-          <w:tcPr>
-            <w:tcW w:w="6996" w:type="dxa"/>
-          </w:tcPr>
-          <w:p/>
-        </w:tc>
-      </w:tr>
-      <w:tr>
-        <w:tc>
-          <w:tcPr>
-            <w:tcW w:w="2014" w:type="dxa"/>
-          </w:tcPr>
-          <w:p/>
-        </w:tc>
-        <w:tc>
-          <w:tcPr>
-            <w:tcW w:w="6996" w:type="dxa"/>
-          </w:tcPr>
-          <w:p/>
-        </w:tc>
-      </w:tr>
-      <w:tr>
-        <w:tc>
-          <w:tcPr>
-            <w:tcW w:w="2014" w:type="dxa"/>
-          </w:tcPr>
-          <w:p/>
-        </w:tc>
-        <w:tc>
-          <w:tcPr>
-            <w:tcW w:w="6996" w:type="dxa"/>
-          </w:tcPr>
-          <w:p/>
-        </w:tc>
-      </w:tr>
-      <w:tr>
-        <w:tc>
-          <w:tcPr>
-            <w:tcW w:w="2014" w:type="dxa"/>
-          </w:tcPr>
-          <w:p/>
-        </w:tc>
-        <w:tc>
-          <w:tcPr>
-            <w:tcW w:w="6996" w:type="dxa"/>
-          </w:tcPr>
-          <w:p/>
-        </w:tc>
-      </w:tr>
-      <w:tr>
-        <w:tc>
-          <w:tcPr>
-            <w:tcW w:w="2014" w:type="dxa"/>
-          </w:tcPr>
-          <w:p/>
-        </w:tc>
-        <w:tc>
-          <w:tcPr>
-            <w:tcW w:w="6996" w:type="dxa"/>
-          </w:tcPr>
-          <w:p/>
-        </w:tc>
-      </w:tr>
-      <w:tr>
-        <w:tc>
-          <w:tcPr>
-            <w:tcW w:w="2014" w:type="dxa"/>
-          </w:tcPr>
-          <w:p/>
-        </w:tc>
-        <w:tc>
-          <w:tcPr>
-            <w:tcW w:w="6996" w:type="dxa"/>
-          </w:tcPr>
-          <w:p/>
-        </w:tc>
-      </w:tr>
-      <w:tr>
-        <w:tc>
-          <w:tcPr>
-            <w:tcW w:w="2014" w:type="dxa"/>
-          </w:tcPr>
-          <w:p/>
-        </w:tc>
-        <w:tc>
-          <w:tcPr>
-            <w:tcW w:w="6996" w:type="dxa"/>
-          </w:tcPr>
-          <w:p/>
-        </w:tc>
-      </w:tr>
-      <w:tr>
-        <w:tc>
-          <w:tcPr>
-            <w:tcW w:w="2014" w:type="dxa"/>
-          </w:tcPr>
-          <w:p/>
-        </w:tc>
-        <w:tc>
-          <w:tcPr>
-            <w:tcW w:w="6996" w:type="dxa"/>
-          </w:tcPr>
-          <w:p/>
-        </w:tc>
-      </w:tr>
-      <w:tr>
-        <w:tc>
-          <w:tcPr>
-            <w:tcW w:w="2014" w:type="dxa"/>
-          </w:tcPr>
-          <w:p/>
-        </w:tc>
-        <w:tc>
-          <w:tcPr>
-            <w:tcW w:w="6996" w:type="dxa"/>
-          </w:tcPr>
-          <w:p/>
-        </w:tc>
-      </w:tr>
-      <w:tr>
-        <w:tc>
-          <w:tcPr>
-            <w:tcW w:w="2014" w:type="dxa"/>
-          </w:tcPr>
-          <w:p/>
-        </w:tc>
-        <w:tc>
-          <w:tcPr>
-            <w:tcW w:w="6996" w:type="dxa"/>
-          </w:tcPr>
-          <w:p/>
-        </w:tc>
-      </w:tr>
-      <w:tr>
-        <w:tc>
-          <w:tcPr>
-            <w:tcW w:w="2014" w:type="dxa"/>
-          </w:tcPr>
-          <w:p/>
-        </w:tc>
-        <w:tc>
-          <w:tcPr>
-            <w:tcW w:w="6996" w:type="dxa"/>
-          </w:tcPr>
-          <w:p/>
-        </w:tc>
-      </w:tr>
-      <w:tr>
-        <w:tc>
-          <w:tcPr>
-            <w:tcW w:w="2014" w:type="dxa"/>
-          </w:tcPr>
-          <w:p/>
-        </w:tc>
-        <w:tc>
-          <w:tcPr>
-            <w:tcW w:w="6996" w:type="dxa"/>
-          </w:tcPr>
-          <w:p/>
-        </w:tc>
-      </w:tr>
-      <w:tr>
-        <w:tc>
-          <w:tcPr>
-            <w:tcW w:w="2014" w:type="dxa"/>
-          </w:tcPr>
-          <w:p/>
-        </w:tc>
-        <w:tc>
-          <w:tcPr>
-            <w:tcW w:w="6996" w:type="dxa"/>
-          </w:tcPr>
-          <w:p/>
-        </w:tc>
-      </w:tr>
-      <w:tr>
-        <w:tc>
-          <w:tcPr>
-            <w:tcW w:w="2014" w:type="dxa"/>
-          </w:tcPr>
-          <w:p/>
-        </w:tc>
-        <w:tc>
-          <w:tcPr>
-            <w:tcW w:w="6996" w:type="dxa"/>
-          </w:tcPr>
-          <w:p/>
-        </w:tc>
-      </w:tr>
-      <w:tr>
-        <w:tc>
-          <w:tcPr>
-            <w:tcW w:w="2014" w:type="dxa"/>
-          </w:tcPr>
-          <w:p/>
-        </w:tc>
-        <w:tc>
-          <w:tcPr>
-            <w:tcW w:w="6996" w:type="dxa"/>
-          </w:tcPr>
-          <w:p/>
-        </w:tc>
-      </w:tr>
-      <w:tr>
-        <w:tc>
-          <w:tcPr>
-            <w:tcW w:w="2014" w:type="dxa"/>
-          </w:tcPr>
-          <w:p/>
-        </w:tc>
-        <w:tc>
-          <w:tcPr>
-            <w:tcW w:w="6996" w:type="dxa"/>
-          </w:tcPr>
-          <w:p/>
-        </w:tc>
-      </w:tr>
-      <w:tr>
-        <w:tc>
-          <w:tcPr>
-            <w:tcW w:w="2014" w:type="dxa"/>
-          </w:tcPr>
-          <w:p/>
-        </w:tc>
-        <w:tc>
-          <w:tcPr>
-            <w:tcW w:w="6996" w:type="dxa"/>
-          </w:tcPr>
-          <w:p/>
+          <w:p>
+            <w:r>
+              <w:rPr>
+                <w:noProof/>
+                <w:lang w:eastAsia="en-GB"/>
+              </w:rPr>
+              <w:drawing>
+                <wp:inline distT="0" distB="0" distL="0" distR="0" wp14:anchorId="0732B22B" wp14:editId="6FC5D29B">
+                  <wp:extent cx="1996436" cy="3534117"/>
+                  <wp:effectExtent l="0" t="0" r="10795" b="0"/>
+                  <wp:docPr id="21" name="Picture 21"/>
+                  <wp:cNvGraphicFramePr>
+                    <a:graphicFrameLocks xmlns:a="http://schemas.openxmlformats.org/drawingml/2006/main" noChangeAspect="1"/>
+                  </wp:cNvGraphicFramePr>
+                  <a:graphic xmlns:a="http://schemas.openxmlformats.org/drawingml/2006/main">
+                    <a:graphicData uri="http://schemas.openxmlformats.org/drawingml/2006/picture">
+                      <pic:pic xmlns:pic="http://schemas.openxmlformats.org/drawingml/2006/picture">
+                        <pic:nvPicPr>
+                          <pic:cNvPr id="21" name="Screen Shot 2018-12-09 at 23.01.40.png"/>
+                          <pic:cNvPicPr/>
+                        </pic:nvPicPr>
+                        <pic:blipFill>
+                          <a:blip r:embed="rId25">
+                            <a:extLst>
+                              <a:ext uri="{28A0092B-C50C-407E-A947-70E740481C1C}">
+                                <a14:useLocalDpi xmlns:a14="http://schemas.microsoft.com/office/drawing/2010/main" val="0"/>
+                              </a:ext>
+                            </a:extLst>
+                          </a:blip>
+                          <a:stretch>
+                            <a:fillRect/>
+                          </a:stretch>
+                        </pic:blipFill>
+                        <pic:spPr>
+                          <a:xfrm>
+                            <a:off x="0" y="0"/>
+                            <a:ext cx="2018904" cy="3573890"/>
+                          </a:xfrm>
+                          <a:prstGeom prst="rect">
+                            <a:avLst/>
+                          </a:prstGeom>
+                        </pic:spPr>
+                      </pic:pic>
+                    </a:graphicData>
+                  </a:graphic>
+                </wp:inline>
+              </w:drawing>
+            </w:r>
+            <w:r>
+              <w:rPr>
+                <w:noProof/>
+                <w:lang w:eastAsia="en-GB"/>
+              </w:rPr>
+              <w:drawing>
+                <wp:inline distT="0" distB="0" distL="0" distR="0" wp14:anchorId="74BAA7B5" wp14:editId="06F65C4D">
+                  <wp:extent cx="2080411" cy="3434471"/>
+                  <wp:effectExtent l="0" t="0" r="2540" b="0"/>
+                  <wp:docPr id="22" name="Picture 22"/>
+                  <wp:cNvGraphicFramePr>
+                    <a:graphicFrameLocks xmlns:a="http://schemas.openxmlformats.org/drawingml/2006/main" noChangeAspect="1"/>
+                  </wp:cNvGraphicFramePr>
+                  <a:graphic xmlns:a="http://schemas.openxmlformats.org/drawingml/2006/main">
+                    <a:graphicData uri="http://schemas.openxmlformats.org/drawingml/2006/picture">
+                      <pic:pic xmlns:pic="http://schemas.openxmlformats.org/drawingml/2006/picture">
+                        <pic:nvPicPr>
+                          <pic:cNvPr id="22" name="Screen Shot 2018-12-09 at 23.02.13.png"/>
+                          <pic:cNvPicPr/>
+                        </pic:nvPicPr>
+                        <pic:blipFill>
+                          <a:blip r:embed="rId26">
+                            <a:extLst>
+                              <a:ext uri="{28A0092B-C50C-407E-A947-70E740481C1C}">
+                                <a14:useLocalDpi xmlns:a14="http://schemas.microsoft.com/office/drawing/2010/main" val="0"/>
+                              </a:ext>
+                            </a:extLst>
+                          </a:blip>
+                          <a:stretch>
+                            <a:fillRect/>
+                          </a:stretch>
+                        </pic:blipFill>
+                        <pic:spPr>
+                          <a:xfrm>
+                            <a:off x="0" y="0"/>
+                            <a:ext cx="2094100" cy="3457070"/>
+                          </a:xfrm>
+                          <a:prstGeom prst="rect">
+                            <a:avLst/>
+                          </a:prstGeom>
+                        </pic:spPr>
+                      </pic:pic>
+                    </a:graphicData>
+                  </a:graphic>
+                </wp:inline>
+              </w:drawing>
+            </w:r>
+          </w:p>
         </w:tc>
       </w:tr>
       <w:tr>
@@ -6541,7 +6399,7 @@
       <w:pPr>
         <w:pStyle w:val="Heading1"/>
       </w:pPr>
-      <w:bookmarkStart w:id="15" w:name="_Toc532153039"/>
+      <w:bookmarkStart w:id="15" w:name="_Toc532160046"/>
       <w:r>
         <w:t>Acknowledgements</w:t>
       </w:r>
@@ -6656,7 +6514,7 @@
       <w:pPr>
         <w:pStyle w:val="Heading1"/>
       </w:pPr>
-      <w:bookmarkStart w:id="16" w:name="_Toc532153040"/>
+      <w:bookmarkStart w:id="16" w:name="_Toc532160047"/>
       <w:r>
         <w:t>References</w:t>
       </w:r>
@@ -6666,7 +6524,7 @@
       <w:r>
         <w:t xml:space="preserve">[1]  </w:t>
       </w:r>
-      <w:hyperlink r:id="rId25" w:history="1">
+      <w:hyperlink r:id="rId27" w:history="1">
         <w:r>
           <w:rPr>
             <w:rStyle w:val="Hyperlink"/>
@@ -7902,7 +7760,7 @@
 </file>
 
 <file path=customXml/itemProps2.xml><?xml version="1.0" encoding="utf-8"?>
-<ds:datastoreItem xmlns:ds="http://schemas.openxmlformats.org/officeDocument/2006/customXml" ds:itemID="{5AD269A1-C218-0B4E-8054-C910832BBE9C}">
+<ds:datastoreItem xmlns:ds="http://schemas.openxmlformats.org/officeDocument/2006/customXml" ds:itemID="{150C3BBC-0360-4F4A-9BB1-FD168BB9A8BC}">
   <ds:schemaRefs>
     <ds:schemaRef ds:uri="http://schemas.openxmlformats.org/officeDocument/2006/bibliography"/>
   </ds:schemaRefs>

</xml_diff>